<commit_message>
Inclusion del archivo readme y .gitignore
</commit_message>
<xml_diff>
--- a/Archivos_complementarios/01_abastecimiento_conexión.docx
+++ b/Archivos_complementarios/01_abastecimiento_conexión.docx
@@ -12,6 +12,7 @@
           <w:lang w:val="es-CO"/>
         </w:rPr>
       </w:pPr>
+      <w:bookmarkStart w:id="0" w:name="_Hlk204591751"/>
       <w:r>
         <w:rPr>
           <w:rFonts w:ascii="Times New Roman" w:hAnsi="Times New Roman" w:cs="Times New Roman"/>
@@ -432,6 +433,7 @@
         </w:rPr>
       </w:pPr>
     </w:p>
+    <w:bookmarkEnd w:id="0"/>
     <w:p>
       <w:pPr>
         <w:pStyle w:val="Apa7ma"/>
@@ -809,7 +811,7 @@
           <w:noProof/>
         </w:rPr>
         <w:drawing>
-          <wp:anchor distT="0" distB="0" distL="114300" distR="114300" simplePos="0" relativeHeight="251660288" behindDoc="0" locked="0" layoutInCell="1" allowOverlap="1" wp14:anchorId="474324EF" wp14:editId="2868E680">
+          <wp:anchor distT="0" distB="0" distL="114300" distR="114300" simplePos="0" relativeHeight="251660288" behindDoc="0" locked="0" layoutInCell="1" allowOverlap="1" wp14:anchorId="474324EF" wp14:editId="5204B5FF">
             <wp:simplePos x="0" y="0"/>
             <wp:positionH relativeFrom="margin">
               <wp:align>center</wp:align>

</xml_diff>